<commit_message>
Update UML and documentation
</commit_message>
<xml_diff>
--- a/Docs/Carraro_Riccardo_Relazione.docx
+++ b/Docs/Carraro_Riccardo_Relazione.docx
@@ -701,7 +701,6 @@
         <w:t xml:space="preserve"> </w:t>
       </w:r>
       <w:proofErr w:type="spellStart"/>
-      <w:proofErr w:type="gramStart"/>
       <w:r>
         <w:rPr>
           <w:rFonts w:ascii="Times New Roman" w:hAnsi="Times New Roman" w:cs="Times New Roman"/>
@@ -728,7 +727,6 @@
         <w:t>::</w:t>
       </w:r>
       <w:proofErr w:type="spellStart"/>
-      <w:proofErr w:type="gramEnd"/>
       <w:r>
         <w:rPr>
           <w:rFonts w:ascii="Times New Roman" w:hAnsi="Times New Roman" w:cs="Times New Roman"/>
@@ -919,7 +917,6 @@
         <w:t xml:space="preserve"> </w:t>
       </w:r>
       <w:proofErr w:type="spellStart"/>
-      <w:proofErr w:type="gramStart"/>
       <w:r>
         <w:rPr>
           <w:rFonts w:ascii="Times New Roman" w:hAnsi="Times New Roman" w:cs="Times New Roman"/>
@@ -946,7 +943,6 @@
         <w:t>(</w:t>
       </w:r>
       <w:proofErr w:type="spellStart"/>
-      <w:proofErr w:type="gramEnd"/>
       <w:r>
         <w:rPr>
           <w:rFonts w:ascii="Times New Roman" w:hAnsi="Times New Roman" w:cs="Times New Roman"/>
@@ -1076,7 +1072,6 @@
         <w:t xml:space="preserve"> </w:t>
       </w:r>
       <w:proofErr w:type="spellStart"/>
-      <w:proofErr w:type="gramStart"/>
       <w:r>
         <w:rPr>
           <w:rFonts w:ascii="Times New Roman" w:hAnsi="Times New Roman" w:cs="Times New Roman"/>
@@ -1103,7 +1098,6 @@
         <w:t>(</w:t>
       </w:r>
       <w:proofErr w:type="spellStart"/>
-      <w:proofErr w:type="gramEnd"/>
       <w:r>
         <w:rPr>
           <w:rFonts w:ascii="Times New Roman" w:hAnsi="Times New Roman" w:cs="Times New Roman"/>
@@ -1304,7 +1298,6 @@
         <w:t xml:space="preserve"> delle stringhe generate dalla </w:t>
       </w:r>
       <w:proofErr w:type="spellStart"/>
-      <w:proofErr w:type="gramStart"/>
       <w:r>
         <w:rPr>
           <w:rFonts w:ascii="Times New Roman" w:hAnsi="Times New Roman" w:cs="Times New Roman"/>
@@ -1320,16 +1313,7 @@
           <w:sz w:val="20"/>
           <w:szCs w:val="20"/>
         </w:rPr>
-        <w:t>(</w:t>
-      </w:r>
-      <w:proofErr w:type="gramEnd"/>
-      <w:r>
-        <w:rPr>
-          <w:rFonts w:ascii="Times New Roman" w:hAnsi="Times New Roman" w:cs="Times New Roman"/>
-          <w:sz w:val="20"/>
-          <w:szCs w:val="20"/>
-        </w:rPr>
-        <w:t xml:space="preserve">) e della lettura da file, aggiungendo/rimuovendo eventuali </w:t>
+        <w:t xml:space="preserve">() e della lettura da file, aggiungendo/rimuovendo eventuali </w:t>
       </w:r>
       <w:proofErr w:type="spellStart"/>
       <w:r>
@@ -1403,7 +1387,6 @@
         <w:t xml:space="preserve"> </w:t>
       </w:r>
       <w:proofErr w:type="spellStart"/>
-      <w:proofErr w:type="gramStart"/>
       <w:r>
         <w:rPr>
           <w:rFonts w:ascii="Times New Roman" w:hAnsi="Times New Roman" w:cs="Times New Roman"/>
@@ -1426,7 +1409,6 @@
         <w:t>::</w:t>
       </w:r>
       <w:proofErr w:type="spellStart"/>
-      <w:proofErr w:type="gramEnd"/>
       <w:r>
         <w:rPr>
           <w:rFonts w:ascii="Times New Roman" w:hAnsi="Times New Roman" w:cs="Times New Roman"/>
@@ -1642,7 +1624,6 @@
         <w:t xml:space="preserve"> </w:t>
       </w:r>
       <w:proofErr w:type="spellStart"/>
-      <w:proofErr w:type="gramStart"/>
       <w:r>
         <w:rPr>
           <w:rFonts w:ascii="Times New Roman" w:hAnsi="Times New Roman" w:cs="Times New Roman"/>
@@ -1669,7 +1650,6 @@
         <w:t>::</w:t>
       </w:r>
       <w:proofErr w:type="spellStart"/>
-      <w:proofErr w:type="gramEnd"/>
       <w:r>
         <w:rPr>
           <w:rFonts w:ascii="Times New Roman" w:hAnsi="Times New Roman" w:cs="Times New Roman"/>
@@ -1960,25 +1940,7 @@
           <w:sz w:val="20"/>
           <w:szCs w:val="20"/>
         </w:rPr>
-        <w:t xml:space="preserve">a </w:t>
-      </w:r>
-      <w:proofErr w:type="gramStart"/>
-      <w:r>
-        <w:rPr>
-          <w:rFonts w:ascii="Times New Roman" w:hAnsi="Times New Roman" w:cs="Times New Roman"/>
-          <w:sz w:val="20"/>
-          <w:szCs w:val="20"/>
-        </w:rPr>
-        <w:t>gerarchia dunque</w:t>
-      </w:r>
-      <w:proofErr w:type="gramEnd"/>
-      <w:r>
-        <w:rPr>
-          <w:rFonts w:ascii="Times New Roman" w:hAnsi="Times New Roman" w:cs="Times New Roman"/>
-          <w:sz w:val="20"/>
-          <w:szCs w:val="20"/>
-        </w:rPr>
-        <w:t xml:space="preserve">, radicata in SerializableObject che possiede il campo </w:t>
+        <w:t xml:space="preserve">a gerarchia dunque, radicata in SerializableObject che possiede il campo </w:t>
       </w:r>
       <w:r>
         <w:rPr>
@@ -2021,23 +1983,13 @@
         </w:rPr>
         <w:t xml:space="preserve">Account, avente i campi relativi a </w:t>
       </w:r>
-      <w:proofErr w:type="gramStart"/>
-      <w:r>
-        <w:rPr>
-          <w:rFonts w:ascii="Times New Roman" w:hAnsi="Times New Roman" w:cs="Times New Roman"/>
-          <w:sz w:val="20"/>
-          <w:szCs w:val="20"/>
-        </w:rPr>
-        <w:t>email</w:t>
-      </w:r>
-      <w:proofErr w:type="gramEnd"/>
-      <w:r>
-        <w:rPr>
-          <w:rFonts w:ascii="Times New Roman" w:hAnsi="Times New Roman" w:cs="Times New Roman"/>
-          <w:sz w:val="20"/>
-          <w:szCs w:val="20"/>
-        </w:rPr>
-        <w:t>, username, password</w:t>
+      <w:r>
+        <w:rPr>
+          <w:rFonts w:ascii="Times New Roman" w:hAnsi="Times New Roman" w:cs="Times New Roman"/>
+          <w:sz w:val="20"/>
+          <w:szCs w:val="20"/>
+        </w:rPr>
+        <w:t>email, username, password</w:t>
       </w:r>
       <w:r>
         <w:rPr>
@@ -2119,25 +2071,7 @@
           <w:sz w:val="20"/>
           <w:szCs w:val="20"/>
         </w:rPr>
-        <w:t xml:space="preserve">Contact, avente i campi relativi a nome, cognome, data di nascita, numero di telefono e </w:t>
-      </w:r>
-      <w:proofErr w:type="gramStart"/>
-      <w:r>
-        <w:rPr>
-          <w:rFonts w:ascii="Times New Roman" w:hAnsi="Times New Roman" w:cs="Times New Roman"/>
-          <w:sz w:val="20"/>
-          <w:szCs w:val="20"/>
-        </w:rPr>
-        <w:t>email</w:t>
-      </w:r>
-      <w:proofErr w:type="gramEnd"/>
-      <w:r>
-        <w:rPr>
-          <w:rFonts w:ascii="Times New Roman" w:hAnsi="Times New Roman" w:cs="Times New Roman"/>
-          <w:sz w:val="20"/>
-          <w:szCs w:val="20"/>
-        </w:rPr>
-        <w:t>.</w:t>
+        <w:t>Contact, avente i campi relativi a nome, cognome, data di nascita, numero di telefono e email.</w:t>
       </w:r>
     </w:p>
     <w:p>
@@ -2362,25 +2296,7 @@
           <w:sz w:val="20"/>
           <w:szCs w:val="20"/>
         </w:rPr>
-        <w:t xml:space="preserve"> delle informazioni. La </w:t>
-      </w:r>
-      <w:proofErr w:type="gramStart"/>
-      <w:r>
-        <w:rPr>
-          <w:rFonts w:ascii="Times New Roman" w:hAnsi="Times New Roman" w:cs="Times New Roman"/>
-          <w:sz w:val="20"/>
-          <w:szCs w:val="20"/>
-        </w:rPr>
-        <w:t>classe dunque</w:t>
-      </w:r>
-      <w:proofErr w:type="gramEnd"/>
-      <w:r>
-        <w:rPr>
-          <w:rFonts w:ascii="Times New Roman" w:hAnsi="Times New Roman" w:cs="Times New Roman"/>
-          <w:sz w:val="20"/>
-          <w:szCs w:val="20"/>
-        </w:rPr>
-        <w:t xml:space="preserve"> rappresenta l’interfacciamento dell’applicativo con il file system del dispositivo, permettendo una stesura di codice più lineare e pulita nel corpo del programma.</w:t>
+        <w:t xml:space="preserve"> delle informazioni. La classe dunque rappresenta l’interfacciamento dell’applicativo con il file system del dispositivo, permettendo una stesura di codice più lineare e pulita nel corpo del programma.</w:t>
       </w:r>
     </w:p>
     <w:p>
@@ -3070,7 +2986,15 @@
           <w:sz w:val="20"/>
           <w:szCs w:val="20"/>
         </w:rPr>
-        <w:t>arate.</w:t>
+        <w:t>arate</w:t>
+      </w:r>
+      <w:r>
+        <w:rPr>
+          <w:rFonts w:ascii="Times New Roman" w:hAnsi="Times New Roman" w:cs="Times New Roman"/>
+          <w:sz w:val="20"/>
+          <w:szCs w:val="20"/>
+        </w:rPr>
+        <w:t>, a patto della stesura di codice aggiuntivo.</w:t>
       </w:r>
     </w:p>
     <w:p>
@@ -4138,7 +4062,6 @@
           <w:iCs/>
         </w:rPr>
       </w:pPr>
-      <w:proofErr w:type="gramStart"/>
       <w:r>
         <w:rPr>
           <w:rFonts w:ascii="Times New Roman" w:hAnsi="Times New Roman" w:cs="Times New Roman"/>
@@ -4161,7 +4084,6 @@
         </w:rPr>
         <w:t>name</w:t>
       </w:r>
-      <w:proofErr w:type="gramEnd"/>
       <w:r>
         <w:rPr>
           <w:rFonts w:ascii="Times New Roman" w:hAnsi="Times New Roman" w:cs="Times New Roman"/>
@@ -4951,25 +4873,33 @@
           <w:sz w:val="20"/>
           <w:szCs w:val="20"/>
         </w:rPr>
-        <w:t xml:space="preserve">questa struttura dati, a patto di una più complessa implementazione, permette di avere complessità ben definite per le operazioni di ricerca, inserimento </w:t>
-      </w:r>
-      <w:proofErr w:type="gramStart"/>
-      <w:r>
-        <w:rPr>
-          <w:rFonts w:ascii="Times New Roman" w:hAnsi="Times New Roman" w:cs="Times New Roman"/>
-          <w:sz w:val="20"/>
-          <w:szCs w:val="20"/>
-        </w:rPr>
-        <w:t>e</w:t>
-      </w:r>
-      <w:proofErr w:type="gramEnd"/>
-      <w:r>
-        <w:rPr>
-          <w:rFonts w:ascii="Times New Roman" w:hAnsi="Times New Roman" w:cs="Times New Roman"/>
-          <w:sz w:val="20"/>
-          <w:szCs w:val="20"/>
-        </w:rPr>
-        <w:t xml:space="preserve"> eliminazione, nell’ordine di O(log(n)).</w:t>
+        <w:t>questa struttura dati, a patto di una più complessa implementazione, permette di avere complessità ben definite per le operazioni di ricerca, inserimento e eliminazione, nell’ordine di O(log(n)).</w:t>
+      </w:r>
+      <w:r>
+        <w:rPr>
+          <w:rFonts w:ascii="Times New Roman" w:hAnsi="Times New Roman" w:cs="Times New Roman"/>
+          <w:sz w:val="20"/>
+          <w:szCs w:val="20"/>
+        </w:rPr>
+        <w:t xml:space="preserve"> Un’</w:t>
+      </w:r>
+      <w:proofErr w:type="spellStart"/>
+      <w:r>
+        <w:rPr>
+          <w:rFonts w:ascii="Times New Roman" w:hAnsi="Times New Roman" w:cs="Times New Roman"/>
+          <w:sz w:val="20"/>
+          <w:szCs w:val="20"/>
+        </w:rPr>
+        <w:t>ultreriore</w:t>
+      </w:r>
+      <w:proofErr w:type="spellEnd"/>
+      <w:r>
+        <w:rPr>
+          <w:rFonts w:ascii="Times New Roman" w:hAnsi="Times New Roman" w:cs="Times New Roman"/>
+          <w:sz w:val="20"/>
+          <w:szCs w:val="20"/>
+        </w:rPr>
+        <w:t xml:space="preserve"> motivazione per la scelta di questa struttura, è stata la volontà di voler mostrare le informazioni in maniera ordinata al fine di migliorare l’esperienza dell’utente finale.</w:t>
       </w:r>
     </w:p>
     <w:p>
@@ -6038,6 +5968,7 @@
           <w:sz w:val="20"/>
           <w:szCs w:val="20"/>
         </w:rPr>
+        <w:lastRenderedPageBreak/>
         <w:t>Questo per migliorare l’esperienza utente, e renderlo ulteriormente consapevole;</w:t>
       </w:r>
     </w:p>
@@ -6176,7 +6107,7 @@
       <w:pPr>
         <w:pStyle w:val="Paragrafoelenco"/>
         <w:numPr>
-          <w:ilvl w:val="1"/>
+          <w:ilvl w:val="0"/>
           <w:numId w:val="11"/>
         </w:numPr>
         <w:rPr>
@@ -6191,79 +6122,7 @@
           <w:sz w:val="20"/>
           <w:szCs w:val="20"/>
         </w:rPr>
-        <w:t xml:space="preserve">È da notare che i campi, se si </w:t>
-      </w:r>
-      <w:r>
-        <w:rPr>
-          <w:rFonts w:ascii="Times New Roman" w:hAnsi="Times New Roman" w:cs="Times New Roman"/>
-          <w:sz w:val="20"/>
-          <w:szCs w:val="20"/>
-        </w:rPr>
-        <w:t xml:space="preserve">visualizzano </w:t>
-      </w:r>
-      <w:r>
-        <w:rPr>
-          <w:rFonts w:ascii="Times New Roman" w:hAnsi="Times New Roman" w:cs="Times New Roman"/>
-          <w:sz w:val="20"/>
-          <w:szCs w:val="20"/>
-        </w:rPr>
-        <w:t xml:space="preserve">mediante </w:t>
-      </w:r>
-      <w:r>
-        <w:rPr>
-          <w:rFonts w:ascii="Times New Roman" w:hAnsi="Times New Roman" w:cs="Times New Roman"/>
-          <w:sz w:val="20"/>
-          <w:szCs w:val="20"/>
-        </w:rPr>
-        <w:t xml:space="preserve">l’apposito bottone </w:t>
-      </w:r>
-      <w:r>
-        <w:rPr>
-          <w:rFonts w:ascii="Times New Roman" w:hAnsi="Times New Roman" w:cs="Times New Roman"/>
-          <w:sz w:val="20"/>
-          <w:szCs w:val="20"/>
-        </w:rPr>
-        <w:t xml:space="preserve">di visualizzazione </w:t>
-      </w:r>
-      <w:r>
-        <w:rPr>
-          <w:rFonts w:ascii="Times New Roman" w:hAnsi="Times New Roman" w:cs="Times New Roman"/>
-          <w:sz w:val="20"/>
-          <w:szCs w:val="20"/>
-        </w:rPr>
-        <w:t>(</w:t>
-      </w:r>
-      <w:r>
-        <w:rPr>
-          <w:rFonts w:ascii="Times New Roman" w:hAnsi="Times New Roman" w:cs="Times New Roman"/>
-          <w:sz w:val="20"/>
-          <w:szCs w:val="20"/>
-        </w:rPr>
-        <w:t>a forma di occhio</w:t>
-      </w:r>
-      <w:r>
-        <w:rPr>
-          <w:rFonts w:ascii="Times New Roman" w:hAnsi="Times New Roman" w:cs="Times New Roman"/>
-          <w:sz w:val="20"/>
-          <w:szCs w:val="20"/>
-        </w:rPr>
-        <w:t>), sono selezionabili e copiabili ma non modificabili, senza essere però campi disabilitati</w:t>
-      </w:r>
-      <w:r>
-        <w:rPr>
-          <w:rFonts w:ascii="Times New Roman" w:hAnsi="Times New Roman" w:cs="Times New Roman"/>
-          <w:sz w:val="20"/>
-          <w:szCs w:val="20"/>
-        </w:rPr>
-        <w:t>:</w:t>
-      </w:r>
-      <w:r>
-        <w:rPr>
-          <w:rFonts w:ascii="Times New Roman" w:hAnsi="Times New Roman" w:cs="Times New Roman"/>
-          <w:sz w:val="20"/>
-          <w:szCs w:val="20"/>
-        </w:rPr>
-        <w:t xml:space="preserve"> questo per migliorare l’accessibilità alle informazioni (si pensi al caso in cui si volesse copiare una password, precedentemente salvata);</w:t>
+        <w:t>Utilizzo di icone nei pulsanti;</w:t>
       </w:r>
     </w:p>
     <w:p>
@@ -6285,7 +6144,29 @@
           <w:sz w:val="20"/>
           <w:szCs w:val="20"/>
         </w:rPr>
-        <w:t>Utilizzo di icone nei pulsanti;</w:t>
+        <w:t>Creazione di un logo su misura da essere utilizzato come logo dell’applicazione;</w:t>
+      </w:r>
+    </w:p>
+    <w:p>
+      <w:pPr>
+        <w:pStyle w:val="Paragrafoelenco"/>
+        <w:numPr>
+          <w:ilvl w:val="1"/>
+          <w:numId w:val="11"/>
+        </w:numPr>
+        <w:rPr>
+          <w:rFonts w:ascii="Times New Roman" w:hAnsi="Times New Roman" w:cs="Times New Roman"/>
+          <w:sz w:val="20"/>
+          <w:szCs w:val="20"/>
+        </w:rPr>
+      </w:pPr>
+      <w:r>
+        <w:rPr>
+          <w:rFonts w:ascii="Times New Roman" w:hAnsi="Times New Roman" w:cs="Times New Roman"/>
+          <w:sz w:val="20"/>
+          <w:szCs w:val="20"/>
+        </w:rPr>
+        <w:t>La forma e la dimensione dell’icona sono appositamente curate per renderla quanto più simile alle altre applicazioni dei dispositivi Linux.</w:t>
       </w:r>
     </w:p>
     <w:p>
@@ -6307,7 +6188,139 @@
           <w:sz w:val="20"/>
           <w:szCs w:val="20"/>
         </w:rPr>
-        <w:t>Creazione di un logo su misura da essere utilizzato come logo dell’applicazione;</w:t>
+        <w:t>Utilizzo di colori e stili grafici</w:t>
+      </w:r>
+      <w:r>
+        <w:rPr>
+          <w:rFonts w:ascii="Times New Roman" w:hAnsi="Times New Roman" w:cs="Times New Roman"/>
+          <w:sz w:val="20"/>
+          <w:szCs w:val="20"/>
+        </w:rPr>
+        <w:t xml:space="preserve"> (QSS)</w:t>
+      </w:r>
+      <w:r>
+        <w:rPr>
+          <w:rFonts w:ascii="Times New Roman" w:hAnsi="Times New Roman" w:cs="Times New Roman"/>
+          <w:sz w:val="20"/>
+          <w:szCs w:val="20"/>
+        </w:rPr>
+        <w:t>;</w:t>
+      </w:r>
+    </w:p>
+    <w:p>
+      <w:pPr>
+        <w:pStyle w:val="Paragrafoelenco"/>
+        <w:numPr>
+          <w:ilvl w:val="0"/>
+          <w:numId w:val="11"/>
+        </w:numPr>
+        <w:rPr>
+          <w:rFonts w:ascii="Times New Roman" w:hAnsi="Times New Roman" w:cs="Times New Roman"/>
+          <w:sz w:val="20"/>
+          <w:szCs w:val="20"/>
+        </w:rPr>
+      </w:pPr>
+      <w:r>
+        <w:rPr>
+          <w:rFonts w:ascii="Times New Roman" w:hAnsi="Times New Roman" w:cs="Times New Roman"/>
+          <w:sz w:val="20"/>
+          <w:szCs w:val="20"/>
+        </w:rPr>
+        <w:t>Effetti grafici come cambio del colore al passaggio del mouse;</w:t>
+      </w:r>
+    </w:p>
+    <w:p>
+      <w:pPr>
+        <w:pStyle w:val="Paragrafoelenco"/>
+        <w:numPr>
+          <w:ilvl w:val="0"/>
+          <w:numId w:val="11"/>
+        </w:numPr>
+        <w:rPr>
+          <w:rFonts w:ascii="Times New Roman" w:hAnsi="Times New Roman" w:cs="Times New Roman"/>
+          <w:sz w:val="20"/>
+          <w:szCs w:val="20"/>
+        </w:rPr>
+      </w:pPr>
+      <w:r>
+        <w:rPr>
+          <w:rFonts w:ascii="Times New Roman" w:hAnsi="Times New Roman" w:cs="Times New Roman"/>
+          <w:sz w:val="20"/>
+          <w:szCs w:val="20"/>
+        </w:rPr>
+        <w:t>Non si va ad utilizzare la solita finestra di dialogo per la selezione, creazione o rimozione di un file, ma si va ad utilizzare una schermata realizzata appositamente per rendere il più semplice possibile il processo di selezione, creazione o rimozione, senza doversi preoccupare di percorsi o directory;</w:t>
+      </w:r>
+      <w:r>
+        <w:rPr>
+          <w:noProof/>
+        </w:rPr>
+        <w:t xml:space="preserve"> </w:t>
+      </w:r>
+    </w:p>
+    <w:p>
+      <w:pPr>
+        <w:rPr>
+          <w:rFonts w:ascii="Times New Roman" w:hAnsi="Times New Roman" w:cs="Times New Roman"/>
+          <w:sz w:val="20"/>
+          <w:szCs w:val="20"/>
+        </w:rPr>
+      </w:pPr>
+    </w:p>
+    <w:p>
+      <w:pPr>
+        <w:rPr>
+          <w:rFonts w:ascii="Times New Roman" w:hAnsi="Times New Roman" w:cs="Times New Roman"/>
+          <w:sz w:val="20"/>
+          <w:szCs w:val="20"/>
+        </w:rPr>
+      </w:pPr>
+      <w:r>
+        <w:rPr>
+          <w:rFonts w:ascii="Times New Roman" w:hAnsi="Times New Roman" w:cs="Times New Roman"/>
+          <w:sz w:val="20"/>
+          <w:szCs w:val="20"/>
+        </w:rPr>
+        <w:t>Documentative:</w:t>
+      </w:r>
+    </w:p>
+    <w:p>
+      <w:pPr>
+        <w:pStyle w:val="Paragrafoelenco"/>
+        <w:numPr>
+          <w:ilvl w:val="0"/>
+          <w:numId w:val="11"/>
+        </w:numPr>
+        <w:rPr>
+          <w:rFonts w:ascii="Times New Roman" w:hAnsi="Times New Roman" w:cs="Times New Roman"/>
+          <w:sz w:val="20"/>
+          <w:szCs w:val="20"/>
+        </w:rPr>
+      </w:pPr>
+      <w:r>
+        <w:rPr>
+          <w:rFonts w:ascii="Times New Roman" w:hAnsi="Times New Roman" w:cs="Times New Roman"/>
+          <w:sz w:val="20"/>
+          <w:szCs w:val="20"/>
+        </w:rPr>
+        <w:t xml:space="preserve">Presenza nella </w:t>
+      </w:r>
+      <w:proofErr w:type="spellStart"/>
+      <w:r>
+        <w:rPr>
+          <w:rFonts w:ascii="Times New Roman" w:hAnsi="Times New Roman" w:cs="Times New Roman"/>
+          <w:sz w:val="20"/>
+          <w:szCs w:val="20"/>
+        </w:rPr>
+        <w:t>MenuBar</w:t>
+      </w:r>
+      <w:proofErr w:type="spellEnd"/>
+      <w:r>
+        <w:rPr>
+          <w:rFonts w:ascii="Times New Roman" w:hAnsi="Times New Roman" w:cs="Times New Roman"/>
+          <w:sz w:val="20"/>
+          <w:szCs w:val="20"/>
+        </w:rPr>
+        <w:t xml:space="preserve">, di un pulsante “Manual” (Dentro l’action “File”) per accedere al manuale di utilizzo dell’applicazione. </w:t>
       </w:r>
     </w:p>
     <w:p>
@@ -6329,7 +6342,7 @@
           <w:sz w:val="20"/>
           <w:szCs w:val="20"/>
         </w:rPr>
-        <w:t>La forma e la dimensione dell’icona sono appositamente curate per renderla quanto più simile alle altre applicazioni dei dispositivi Linux.</w:t>
+        <w:t>Sebbene l’applicazione sia stata studiata per essere più intuitiva possibile, è stato aggiunto il manuale per poter chiarire ulteriormente, in caso di necessità, i dubbi dell’utente;</w:t>
       </w:r>
     </w:p>
     <w:p>
@@ -6351,16 +6364,76 @@
           <w:sz w:val="20"/>
           <w:szCs w:val="20"/>
         </w:rPr>
-        <w:t>Utilizzo di colori e stili grafici</w:t>
-      </w:r>
-      <w:r>
-        <w:rPr>
-          <w:rFonts w:ascii="Times New Roman" w:hAnsi="Times New Roman" w:cs="Times New Roman"/>
-          <w:sz w:val="20"/>
-          <w:szCs w:val="20"/>
-        </w:rPr>
-        <w:t xml:space="preserve"> (QSS)</w:t>
-      </w:r>
+        <w:t>Presenza nella menu bar, di un pulsante “</w:t>
+      </w:r>
+      <w:r>
+        <w:rPr>
+          <w:rFonts w:ascii="Times New Roman" w:hAnsi="Times New Roman" w:cs="Times New Roman"/>
+          <w:i/>
+          <w:iCs/>
+          <w:sz w:val="20"/>
+          <w:szCs w:val="20"/>
+        </w:rPr>
+        <w:t xml:space="preserve">See </w:t>
+      </w:r>
+      <w:proofErr w:type="spellStart"/>
+      <w:r>
+        <w:rPr>
+          <w:rFonts w:ascii="Times New Roman" w:hAnsi="Times New Roman" w:cs="Times New Roman"/>
+          <w:i/>
+          <w:iCs/>
+          <w:sz w:val="20"/>
+          <w:szCs w:val="20"/>
+        </w:rPr>
+        <w:t>decrypted</w:t>
+      </w:r>
+      <w:proofErr w:type="spellEnd"/>
+      <w:r>
+        <w:rPr>
+          <w:rFonts w:ascii="Times New Roman" w:hAnsi="Times New Roman" w:cs="Times New Roman"/>
+          <w:i/>
+          <w:iCs/>
+          <w:sz w:val="20"/>
+          <w:szCs w:val="20"/>
+        </w:rPr>
+        <w:t xml:space="preserve"> database</w:t>
+      </w:r>
+      <w:r>
+        <w:rPr>
+          <w:rFonts w:ascii="Times New Roman" w:hAnsi="Times New Roman" w:cs="Times New Roman"/>
+          <w:sz w:val="20"/>
+          <w:szCs w:val="20"/>
+        </w:rPr>
+        <w:t>” (Dentro l’action “</w:t>
+      </w:r>
+      <w:r>
+        <w:rPr>
+          <w:rFonts w:ascii="Times New Roman" w:hAnsi="Times New Roman" w:cs="Times New Roman"/>
+          <w:i/>
+          <w:iCs/>
+          <w:sz w:val="20"/>
+          <w:szCs w:val="20"/>
+        </w:rPr>
+        <w:t>File</w:t>
+      </w:r>
+      <w:r>
+        <w:rPr>
+          <w:rFonts w:ascii="Times New Roman" w:hAnsi="Times New Roman" w:cs="Times New Roman"/>
+          <w:sz w:val="20"/>
+          <w:szCs w:val="20"/>
+        </w:rPr>
+        <w:t xml:space="preserve">”), il quale permette (se si è effettuato l’accesso ad un archivio) di visualizzare il contenuto del file in maniera non </w:t>
+      </w:r>
+      <w:proofErr w:type="spellStart"/>
+      <w:r>
+        <w:rPr>
+          <w:rFonts w:ascii="Times New Roman" w:hAnsi="Times New Roman" w:cs="Times New Roman"/>
+          <w:sz w:val="20"/>
+          <w:szCs w:val="20"/>
+        </w:rPr>
+        <w:t>cryptata</w:t>
+      </w:r>
+      <w:proofErr w:type="spellEnd"/>
       <w:r>
         <w:rPr>
           <w:rFonts w:ascii="Times New Roman" w:hAnsi="Times New Roman" w:cs="Times New Roman"/>
@@ -6389,101 +6462,103 @@
           <w:sz w:val="20"/>
           <w:szCs w:val="20"/>
         </w:rPr>
-        <w:t>Effetti grafici come cambio del colore al passaggio del mouse;</w:t>
-      </w:r>
-    </w:p>
-    <w:p>
-      <w:pPr>
-        <w:pStyle w:val="Paragrafoelenco"/>
-        <w:numPr>
-          <w:ilvl w:val="0"/>
-          <w:numId w:val="11"/>
-        </w:numPr>
-        <w:rPr>
-          <w:rFonts w:ascii="Times New Roman" w:hAnsi="Times New Roman" w:cs="Times New Roman"/>
-          <w:sz w:val="20"/>
-          <w:szCs w:val="20"/>
-        </w:rPr>
-      </w:pPr>
-      <w:r>
-        <w:rPr>
-          <w:rFonts w:ascii="Times New Roman" w:hAnsi="Times New Roman" w:cs="Times New Roman"/>
-          <w:sz w:val="20"/>
-          <w:szCs w:val="20"/>
-        </w:rPr>
-        <w:t>Non si va ad utilizzare la solita finestra di dialogo per la selezione, creazione o rimozione di un file, ma si va ad utilizzare una schermata realizzata appositamente per rendere il più semplice possibile il processo di selezione, creazione o rimozione, senza doversi preoccupare di percorsi o directory;</w:t>
-      </w:r>
-      <w:r>
-        <w:rPr>
-          <w:noProof/>
-        </w:rPr>
-        <w:t xml:space="preserve"> </w:t>
-      </w:r>
-    </w:p>
-    <w:p>
-      <w:pPr>
-        <w:rPr>
-          <w:rFonts w:ascii="Times New Roman" w:hAnsi="Times New Roman" w:cs="Times New Roman"/>
-          <w:sz w:val="20"/>
-          <w:szCs w:val="20"/>
-        </w:rPr>
-      </w:pPr>
-    </w:p>
-    <w:p>
-      <w:pPr>
-        <w:rPr>
-          <w:rFonts w:ascii="Times New Roman" w:hAnsi="Times New Roman" w:cs="Times New Roman"/>
-          <w:sz w:val="20"/>
-          <w:szCs w:val="20"/>
-        </w:rPr>
-      </w:pPr>
-      <w:r>
-        <w:rPr>
-          <w:rFonts w:ascii="Times New Roman" w:hAnsi="Times New Roman" w:cs="Times New Roman"/>
-          <w:sz w:val="20"/>
-          <w:szCs w:val="20"/>
-        </w:rPr>
-        <w:t>Documentative:</w:t>
-      </w:r>
-    </w:p>
-    <w:p>
-      <w:pPr>
-        <w:pStyle w:val="Paragrafoelenco"/>
-        <w:numPr>
-          <w:ilvl w:val="0"/>
-          <w:numId w:val="11"/>
-        </w:numPr>
-        <w:rPr>
-          <w:rFonts w:ascii="Times New Roman" w:hAnsi="Times New Roman" w:cs="Times New Roman"/>
-          <w:sz w:val="20"/>
-          <w:szCs w:val="20"/>
-        </w:rPr>
-      </w:pPr>
-      <w:r>
-        <w:rPr>
-          <w:rFonts w:ascii="Times New Roman" w:hAnsi="Times New Roman" w:cs="Times New Roman"/>
-          <w:sz w:val="20"/>
-          <w:szCs w:val="20"/>
-        </w:rPr>
-        <w:t xml:space="preserve">Presenza nella </w:t>
-      </w:r>
-      <w:proofErr w:type="spellStart"/>
-      <w:r>
-        <w:rPr>
-          <w:rFonts w:ascii="Times New Roman" w:hAnsi="Times New Roman" w:cs="Times New Roman"/>
-          <w:sz w:val="20"/>
-          <w:szCs w:val="20"/>
-        </w:rPr>
-        <w:t>MenuBar</w:t>
-      </w:r>
-      <w:proofErr w:type="spellEnd"/>
-      <w:r>
-        <w:rPr>
-          <w:rFonts w:ascii="Times New Roman" w:hAnsi="Times New Roman" w:cs="Times New Roman"/>
-          <w:sz w:val="20"/>
-          <w:szCs w:val="20"/>
-        </w:rPr>
-        <w:t xml:space="preserve">, di un pulsante “Manual” (Dentro l’action “File”) per accedere al manuale di utilizzo dell’applicazione. </w:t>
+        <w:t xml:space="preserve">All’interno della cartella Testing, è possibile trovare gli </w:t>
+      </w:r>
+      <w:proofErr w:type="spellStart"/>
+      <w:r>
+        <w:rPr>
+          <w:rFonts w:ascii="Times New Roman" w:hAnsi="Times New Roman" w:cs="Times New Roman"/>
+          <w:sz w:val="20"/>
+          <w:szCs w:val="20"/>
+        </w:rPr>
+        <w:t>unit</w:t>
+      </w:r>
+      <w:proofErr w:type="spellEnd"/>
+      <w:r>
+        <w:rPr>
+          <w:rFonts w:ascii="Times New Roman" w:hAnsi="Times New Roman" w:cs="Times New Roman"/>
+          <w:sz w:val="20"/>
+          <w:szCs w:val="20"/>
+        </w:rPr>
+        <w:t xml:space="preserve"> test automatizzati, scritti da</w:t>
+      </w:r>
+      <w:r>
+        <w:rPr>
+          <w:rFonts w:ascii="Times New Roman" w:hAnsi="Times New Roman" w:cs="Times New Roman"/>
+          <w:sz w:val="20"/>
+          <w:szCs w:val="20"/>
+        </w:rPr>
+        <w:t>l mio collega</w:t>
+      </w:r>
+      <w:r>
+        <w:rPr>
+          <w:rFonts w:ascii="Times New Roman" w:hAnsi="Times New Roman" w:cs="Times New Roman"/>
+          <w:sz w:val="20"/>
+          <w:szCs w:val="20"/>
+        </w:rPr>
+        <w:t xml:space="preserve"> (senza l’utilizzo di librerie esterne), utilizzati per provare in modo estensivo e mirato le parti più sensibili ad errori,</w:t>
+      </w:r>
+      <w:r>
+        <w:rPr>
+          <w:rFonts w:ascii="Times New Roman" w:hAnsi="Times New Roman" w:cs="Times New Roman"/>
+          <w:sz w:val="20"/>
+          <w:szCs w:val="20"/>
+        </w:rPr>
+        <w:t xml:space="preserve"> nelle classi </w:t>
+      </w:r>
+      <w:proofErr w:type="spellStart"/>
+      <w:r>
+        <w:rPr>
+          <w:rFonts w:ascii="Times New Roman" w:hAnsi="Times New Roman" w:cs="Times New Roman"/>
+          <w:sz w:val="20"/>
+          <w:szCs w:val="20"/>
+        </w:rPr>
+        <w:t>RBBSTree</w:t>
+      </w:r>
+      <w:proofErr w:type="spellEnd"/>
+      <w:r>
+        <w:rPr>
+          <w:rFonts w:ascii="Times New Roman" w:hAnsi="Times New Roman" w:cs="Times New Roman"/>
+          <w:sz w:val="20"/>
+          <w:szCs w:val="20"/>
+        </w:rPr>
+        <w:t xml:space="preserve">, </w:t>
+      </w:r>
+      <w:proofErr w:type="spellStart"/>
+      <w:r>
+        <w:rPr>
+          <w:rFonts w:ascii="Times New Roman" w:hAnsi="Times New Roman" w:cs="Times New Roman"/>
+          <w:sz w:val="20"/>
+          <w:szCs w:val="20"/>
+        </w:rPr>
+        <w:t>EncDec_File</w:t>
+      </w:r>
+      <w:proofErr w:type="spellEnd"/>
+      <w:r>
+        <w:rPr>
+          <w:rFonts w:ascii="Times New Roman" w:hAnsi="Times New Roman" w:cs="Times New Roman"/>
+          <w:sz w:val="20"/>
+          <w:szCs w:val="20"/>
+        </w:rPr>
+        <w:t xml:space="preserve"> e il </w:t>
+      </w:r>
+      <w:proofErr w:type="spellStart"/>
+      <w:r>
+        <w:rPr>
+          <w:rFonts w:ascii="Times New Roman" w:hAnsi="Times New Roman" w:cs="Times New Roman"/>
+          <w:sz w:val="20"/>
+          <w:szCs w:val="20"/>
+        </w:rPr>
+        <w:t>Vault</w:t>
+      </w:r>
+      <w:proofErr w:type="spellEnd"/>
+      <w:r>
+        <w:rPr>
+          <w:rFonts w:ascii="Times New Roman" w:hAnsi="Times New Roman" w:cs="Times New Roman"/>
+          <w:sz w:val="20"/>
+          <w:szCs w:val="20"/>
+        </w:rPr>
+        <w:t>. Per andare ad eseguire questi test basta utilizzare i seguenti comandi in sequenza (I primi due comandi sono di compilazione, mentre il terzo è di esecuzione) (Bisogna prima ovviamente posizionarsi all’interno della cartella Testing con il terminale):</w:t>
       </w:r>
     </w:p>
     <w:p>
@@ -6505,262 +6580,6 @@
           <w:sz w:val="20"/>
           <w:szCs w:val="20"/>
         </w:rPr>
-        <w:t>Sebbene l’applicazione sia stata studiata per essere più intuitiva possibile, è stato aggiunto il manuale per poter chiarire ulteriormente, in caso di necessità, i dubbi dell’utente;</w:t>
-      </w:r>
-    </w:p>
-    <w:p>
-      <w:pPr>
-        <w:pStyle w:val="Paragrafoelenco"/>
-        <w:numPr>
-          <w:ilvl w:val="0"/>
-          <w:numId w:val="11"/>
-        </w:numPr>
-        <w:rPr>
-          <w:rFonts w:ascii="Times New Roman" w:hAnsi="Times New Roman" w:cs="Times New Roman"/>
-          <w:sz w:val="20"/>
-          <w:szCs w:val="20"/>
-        </w:rPr>
-      </w:pPr>
-      <w:r>
-        <w:rPr>
-          <w:rFonts w:ascii="Times New Roman" w:hAnsi="Times New Roman" w:cs="Times New Roman"/>
-          <w:sz w:val="20"/>
-          <w:szCs w:val="20"/>
-        </w:rPr>
-        <w:t xml:space="preserve">Presenza </w:t>
-      </w:r>
-      <w:proofErr w:type="gramStart"/>
-      <w:r>
-        <w:rPr>
-          <w:rFonts w:ascii="Times New Roman" w:hAnsi="Times New Roman" w:cs="Times New Roman"/>
-          <w:sz w:val="20"/>
-          <w:szCs w:val="20"/>
-        </w:rPr>
-        <w:t>nella menu</w:t>
-      </w:r>
-      <w:proofErr w:type="gramEnd"/>
-      <w:r>
-        <w:rPr>
-          <w:rFonts w:ascii="Times New Roman" w:hAnsi="Times New Roman" w:cs="Times New Roman"/>
-          <w:sz w:val="20"/>
-          <w:szCs w:val="20"/>
-        </w:rPr>
-        <w:t xml:space="preserve"> bar, di un pulsante “</w:t>
-      </w:r>
-      <w:r>
-        <w:rPr>
-          <w:rFonts w:ascii="Times New Roman" w:hAnsi="Times New Roman" w:cs="Times New Roman"/>
-          <w:i/>
-          <w:iCs/>
-          <w:sz w:val="20"/>
-          <w:szCs w:val="20"/>
-        </w:rPr>
-        <w:t xml:space="preserve">See </w:t>
-      </w:r>
-      <w:proofErr w:type="spellStart"/>
-      <w:r>
-        <w:rPr>
-          <w:rFonts w:ascii="Times New Roman" w:hAnsi="Times New Roman" w:cs="Times New Roman"/>
-          <w:i/>
-          <w:iCs/>
-          <w:sz w:val="20"/>
-          <w:szCs w:val="20"/>
-        </w:rPr>
-        <w:t>decrypted</w:t>
-      </w:r>
-      <w:proofErr w:type="spellEnd"/>
-      <w:r>
-        <w:rPr>
-          <w:rFonts w:ascii="Times New Roman" w:hAnsi="Times New Roman" w:cs="Times New Roman"/>
-          <w:i/>
-          <w:iCs/>
-          <w:sz w:val="20"/>
-          <w:szCs w:val="20"/>
-        </w:rPr>
-        <w:t xml:space="preserve"> database</w:t>
-      </w:r>
-      <w:r>
-        <w:rPr>
-          <w:rFonts w:ascii="Times New Roman" w:hAnsi="Times New Roman" w:cs="Times New Roman"/>
-          <w:sz w:val="20"/>
-          <w:szCs w:val="20"/>
-        </w:rPr>
-        <w:t>” (Dentro l’action “</w:t>
-      </w:r>
-      <w:r>
-        <w:rPr>
-          <w:rFonts w:ascii="Times New Roman" w:hAnsi="Times New Roman" w:cs="Times New Roman"/>
-          <w:i/>
-          <w:iCs/>
-          <w:sz w:val="20"/>
-          <w:szCs w:val="20"/>
-        </w:rPr>
-        <w:t>File</w:t>
-      </w:r>
-      <w:r>
-        <w:rPr>
-          <w:rFonts w:ascii="Times New Roman" w:hAnsi="Times New Roman" w:cs="Times New Roman"/>
-          <w:sz w:val="20"/>
-          <w:szCs w:val="20"/>
-        </w:rPr>
-        <w:t xml:space="preserve">”), il quale permette (se si è effettuato l’accesso ad un archivio) di visualizzare il contenuto del file in maniera non </w:t>
-      </w:r>
-      <w:proofErr w:type="spellStart"/>
-      <w:r>
-        <w:rPr>
-          <w:rFonts w:ascii="Times New Roman" w:hAnsi="Times New Roman" w:cs="Times New Roman"/>
-          <w:sz w:val="20"/>
-          <w:szCs w:val="20"/>
-        </w:rPr>
-        <w:t>cryptata</w:t>
-      </w:r>
-      <w:proofErr w:type="spellEnd"/>
-      <w:r>
-        <w:rPr>
-          <w:rFonts w:ascii="Times New Roman" w:hAnsi="Times New Roman" w:cs="Times New Roman"/>
-          <w:sz w:val="20"/>
-          <w:szCs w:val="20"/>
-        </w:rPr>
-        <w:t>;</w:t>
-      </w:r>
-    </w:p>
-    <w:p>
-      <w:pPr>
-        <w:pStyle w:val="Paragrafoelenco"/>
-        <w:numPr>
-          <w:ilvl w:val="0"/>
-          <w:numId w:val="11"/>
-        </w:numPr>
-        <w:rPr>
-          <w:rFonts w:ascii="Times New Roman" w:hAnsi="Times New Roman" w:cs="Times New Roman"/>
-          <w:sz w:val="20"/>
-          <w:szCs w:val="20"/>
-        </w:rPr>
-      </w:pPr>
-      <w:r>
-        <w:rPr>
-          <w:rFonts w:ascii="Times New Roman" w:hAnsi="Times New Roman" w:cs="Times New Roman"/>
-          <w:sz w:val="20"/>
-          <w:szCs w:val="20"/>
-        </w:rPr>
-        <w:t xml:space="preserve">All’interno della cartella Testing, è possibile trovare gli </w:t>
-      </w:r>
-      <w:proofErr w:type="spellStart"/>
-      <w:r>
-        <w:rPr>
-          <w:rFonts w:ascii="Times New Roman" w:hAnsi="Times New Roman" w:cs="Times New Roman"/>
-          <w:sz w:val="20"/>
-          <w:szCs w:val="20"/>
-        </w:rPr>
-        <w:t>unit</w:t>
-      </w:r>
-      <w:proofErr w:type="spellEnd"/>
-      <w:r>
-        <w:rPr>
-          <w:rFonts w:ascii="Times New Roman" w:hAnsi="Times New Roman" w:cs="Times New Roman"/>
-          <w:sz w:val="20"/>
-          <w:szCs w:val="20"/>
-        </w:rPr>
-        <w:t xml:space="preserve"> test automatizzati, scritti da</w:t>
-      </w:r>
-      <w:r>
-        <w:rPr>
-          <w:rFonts w:ascii="Times New Roman" w:hAnsi="Times New Roman" w:cs="Times New Roman"/>
-          <w:sz w:val="20"/>
-          <w:szCs w:val="20"/>
-        </w:rPr>
-        <w:t>l mio collega</w:t>
-      </w:r>
-      <w:r>
-        <w:rPr>
-          <w:rFonts w:ascii="Times New Roman" w:hAnsi="Times New Roman" w:cs="Times New Roman"/>
-          <w:sz w:val="20"/>
-          <w:szCs w:val="20"/>
-        </w:rPr>
-        <w:t xml:space="preserve"> (senza l’utilizzo di librerie esterne), utilizzati per provare in modo estensivo e mirato le parti più sensibili ad errori,</w:t>
-      </w:r>
-      <w:r>
-        <w:rPr>
-          <w:rFonts w:ascii="Times New Roman" w:hAnsi="Times New Roman" w:cs="Times New Roman"/>
-          <w:sz w:val="20"/>
-          <w:szCs w:val="20"/>
-        </w:rPr>
-        <w:t xml:space="preserve"> nelle classi </w:t>
-      </w:r>
-      <w:proofErr w:type="spellStart"/>
-      <w:r>
-        <w:rPr>
-          <w:rFonts w:ascii="Times New Roman" w:hAnsi="Times New Roman" w:cs="Times New Roman"/>
-          <w:sz w:val="20"/>
-          <w:szCs w:val="20"/>
-        </w:rPr>
-        <w:t>RBBSTree</w:t>
-      </w:r>
-      <w:proofErr w:type="spellEnd"/>
-      <w:r>
-        <w:rPr>
-          <w:rFonts w:ascii="Times New Roman" w:hAnsi="Times New Roman" w:cs="Times New Roman"/>
-          <w:sz w:val="20"/>
-          <w:szCs w:val="20"/>
-        </w:rPr>
-        <w:t xml:space="preserve">, </w:t>
-      </w:r>
-      <w:proofErr w:type="spellStart"/>
-      <w:r>
-        <w:rPr>
-          <w:rFonts w:ascii="Times New Roman" w:hAnsi="Times New Roman" w:cs="Times New Roman"/>
-          <w:sz w:val="20"/>
-          <w:szCs w:val="20"/>
-        </w:rPr>
-        <w:t>EncDec_File</w:t>
-      </w:r>
-      <w:proofErr w:type="spellEnd"/>
-      <w:r>
-        <w:rPr>
-          <w:rFonts w:ascii="Times New Roman" w:hAnsi="Times New Roman" w:cs="Times New Roman"/>
-          <w:sz w:val="20"/>
-          <w:szCs w:val="20"/>
-        </w:rPr>
-        <w:t xml:space="preserve"> e il </w:t>
-      </w:r>
-      <w:proofErr w:type="spellStart"/>
-      <w:r>
-        <w:rPr>
-          <w:rFonts w:ascii="Times New Roman" w:hAnsi="Times New Roman" w:cs="Times New Roman"/>
-          <w:sz w:val="20"/>
-          <w:szCs w:val="20"/>
-        </w:rPr>
-        <w:t>Vault</w:t>
-      </w:r>
-      <w:proofErr w:type="spellEnd"/>
-      <w:r>
-        <w:rPr>
-          <w:rFonts w:ascii="Times New Roman" w:hAnsi="Times New Roman" w:cs="Times New Roman"/>
-          <w:sz w:val="20"/>
-          <w:szCs w:val="20"/>
-        </w:rPr>
-        <w:t>. Per andare ad eseguire questi test basta utilizzare i seguenti comandi in sequenza (I primi due comandi sono di compilazione, mentre il terzo è di esecuzione) (Bisogna prima ovviamente posizionarsi all’interno della cartella Testing con il terminale):</w:t>
-      </w:r>
-    </w:p>
-    <w:p>
-      <w:pPr>
-        <w:pStyle w:val="Paragrafoelenco"/>
-        <w:numPr>
-          <w:ilvl w:val="1"/>
-          <w:numId w:val="11"/>
-        </w:numPr>
-        <w:rPr>
-          <w:rFonts w:ascii="Times New Roman" w:hAnsi="Times New Roman" w:cs="Times New Roman"/>
-          <w:sz w:val="20"/>
-          <w:szCs w:val="20"/>
-        </w:rPr>
-      </w:pPr>
-      <w:r>
-        <w:rPr>
-          <w:rFonts w:ascii="Times New Roman" w:hAnsi="Times New Roman" w:cs="Times New Roman"/>
-          <w:sz w:val="20"/>
-          <w:szCs w:val="20"/>
-        </w:rPr>
         <w:t>Se si utilizza come sistema operativo una qualsiasi distribuzione di Linux (ad esempio la macchina virtuale fornita per testare il codice):</w:t>
       </w:r>
     </w:p>
@@ -6823,23 +6642,13 @@
           <w:szCs w:val="20"/>
         </w:rPr>
       </w:pPr>
-      <w:proofErr w:type="gramStart"/>
-      <w:r>
-        <w:rPr>
-          <w:rFonts w:ascii="Times New Roman" w:hAnsi="Times New Roman" w:cs="Times New Roman"/>
-          <w:sz w:val="20"/>
-          <w:szCs w:val="20"/>
-        </w:rPr>
-        <w:t>./</w:t>
-      </w:r>
-      <w:proofErr w:type="gramEnd"/>
-      <w:r>
-        <w:rPr>
-          <w:rFonts w:ascii="Times New Roman" w:hAnsi="Times New Roman" w:cs="Times New Roman"/>
-          <w:sz w:val="20"/>
-          <w:szCs w:val="20"/>
-        </w:rPr>
-        <w:t>Bernie</w:t>
+      <w:r>
+        <w:rPr>
+          <w:rFonts w:ascii="Times New Roman" w:hAnsi="Times New Roman" w:cs="Times New Roman"/>
+          <w:sz w:val="20"/>
+          <w:szCs w:val="20"/>
+        </w:rPr>
+        <w:t>./Bernie</w:t>
       </w:r>
     </w:p>
     <w:p>
@@ -7590,7 +7399,6 @@
           <w:sz w:val="20"/>
           <w:szCs w:val="20"/>
         </w:rPr>
-        <w:lastRenderedPageBreak/>
         <w:t xml:space="preserve">La fase di testing, a seguito della implementazione di un sistema automatico scritto dal mio collega, ha reso possibile, almeno per la mia parte, ridurre considerevolmente il numero di ore necessarie per scrivere </w:t>
       </w:r>
       <w:r>
@@ -9180,31 +8988,12 @@
           <w:bCs/>
         </w:rPr>
       </w:pPr>
-    </w:p>
-    <w:p>
-      <w:pPr>
+      <w:r>
         <w:rPr>
           <w:rFonts w:ascii="Times New Roman" w:hAnsi="Times New Roman" w:cs="Times New Roman"/>
           <w:b/>
           <w:bCs/>
         </w:rPr>
-      </w:pPr>
-    </w:p>
-    <w:p>
-      <w:pPr>
-        <w:rPr>
-          <w:rFonts w:ascii="Times New Roman" w:hAnsi="Times New Roman" w:cs="Times New Roman"/>
-          <w:b/>
-          <w:bCs/>
-        </w:rPr>
-      </w:pPr>
-      <w:r>
-        <w:rPr>
-          <w:rFonts w:ascii="Times New Roman" w:hAnsi="Times New Roman" w:cs="Times New Roman"/>
-          <w:b/>
-          <w:bCs/>
-        </w:rPr>
-        <w:lastRenderedPageBreak/>
         <w:t>Compilazione ed esecuzione</w:t>
       </w:r>
     </w:p>
@@ -9301,6 +9090,7 @@
           <w:sz w:val="20"/>
           <w:szCs w:val="20"/>
         </w:rPr>
+        <w:lastRenderedPageBreak/>
         <w:t>L’esecuzione di questi programmi genererà un eseguibile “</w:t>
       </w:r>
       <w:r>
@@ -9324,23 +9114,7 @@
           <w:sz w:val="20"/>
           <w:szCs w:val="20"/>
         </w:rPr>
-        <w:t xml:space="preserve">(medesima cartella del file “.pro”), e per avviarlo sarà sufficiente la digitazione del comando </w:t>
-      </w:r>
-      <w:proofErr w:type="gramStart"/>
-      <w:r>
-        <w:rPr>
-          <w:sz w:val="20"/>
-          <w:szCs w:val="20"/>
-        </w:rPr>
-        <w:t>“./</w:t>
-      </w:r>
-      <w:proofErr w:type="gramEnd"/>
-      <w:r>
-        <w:rPr>
-          <w:sz w:val="20"/>
-          <w:szCs w:val="20"/>
-        </w:rPr>
-        <w:t>Bernie”.</w:t>
+        <w:t>(medesima cartella del file “.pro”), e per avviarlo sarà sufficiente la digitazione del comando “./Bernie”.</w:t>
       </w:r>
     </w:p>
     <w:p>
@@ -9408,25 +9182,7 @@
           <w:sz w:val="20"/>
           <w:szCs w:val="20"/>
         </w:rPr>
-        <w:t xml:space="preserve">Lo sviluppo di questo progetto, partendo dalla sua progettazione fino alla sua reale implementazione, è considerabile come una delle attività più utili e formative, soprattutto in ottica di organizzazione e gestione dei compiti. Infatti, la scelta di procedere in gruppo nella realizzazione è stata dovuta anche a questo. Il percorso di implementazione effettiva non ha riscontrato, fortunatamente, gravi difficoltà ed è stato anzi un valido mezzo per potersi mettere in gioco su qualcosa ideato e creato da zero. </w:t>
-      </w:r>
-      <w:proofErr w:type="gramStart"/>
-      <w:r>
-        <w:rPr>
-          <w:rFonts w:ascii="Times New Roman" w:hAnsi="Times New Roman" w:cs="Times New Roman"/>
-          <w:sz w:val="20"/>
-          <w:szCs w:val="20"/>
-        </w:rPr>
-        <w:t>E’</w:t>
-      </w:r>
-      <w:proofErr w:type="gramEnd"/>
-      <w:r>
-        <w:rPr>
-          <w:rFonts w:ascii="Times New Roman" w:hAnsi="Times New Roman" w:cs="Times New Roman"/>
-          <w:sz w:val="20"/>
-          <w:szCs w:val="20"/>
-        </w:rPr>
-        <w:t xml:space="preserve"> chiaro ovviamente che avendo utilizzato un nuovo framework quale Qt, spesso si è ricorsi a cercare informazioni sul web, in forum ufficiali, </w:t>
+        <w:t xml:space="preserve">Lo sviluppo di questo progetto, partendo dalla sua progettazione fino alla sua reale implementazione, è considerabile come una delle attività più utili e formative, soprattutto in ottica di organizzazione e gestione dei compiti. Infatti, la scelta di procedere in gruppo nella realizzazione è stata dovuta anche a questo. Il percorso di implementazione effettiva non ha riscontrato, fortunatamente, gravi difficoltà ed è stato anzi un valido mezzo per potersi mettere in gioco su qualcosa ideato e creato da zero. E’ chiaro ovviamente che avendo utilizzato un nuovo framework quale Qt, spesso si è ricorsi a cercare informazioni sul web, in forum ufficiali, </w:t>
       </w:r>
       <w:r>
         <w:rPr>

</xml_diff>